<commit_message>
Task: formatted word docs
</commit_message>
<xml_diff>
--- a/Website Documentation/About page.docx
+++ b/Website Documentation/About page.docx
@@ -4,6 +4,8 @@
   <w:body>
     <w:p>
       <w:pPr>
+        <w:spacing w:line="480" w:lineRule="auto"/>
+        <w:jc w:val="both"/>
         <w:rPr>
           <w:sz w:val="24"/>
           <w:szCs w:val="24"/>
@@ -29,6 +31,8 @@
     </w:p>
     <w:p>
       <w:pPr>
+        <w:spacing w:line="480" w:lineRule="auto"/>
+        <w:jc w:val="both"/>
         <w:rPr>
           <w:sz w:val="24"/>
           <w:szCs w:val="24"/>
@@ -53,6 +57,10 @@
       </w:r>
     </w:p>
     <w:p>
+      <w:pPr>
+        <w:spacing w:line="480" w:lineRule="auto"/>
+        <w:jc w:val="both"/>
+      </w:pPr>
       <w:r>
         <w:rPr>
           <w:b/>
@@ -65,6 +73,10 @@
       </w:r>
     </w:p>
     <w:p>
+      <w:pPr>
+        <w:spacing w:line="480" w:lineRule="auto"/>
+        <w:jc w:val="both"/>
+      </w:pPr>
       <w:r>
         <w:rPr>
           <w:b/>
@@ -77,32 +89,54 @@
       </w:r>
     </w:p>
     <w:p>
+      <w:pPr>
+        <w:spacing w:line="480" w:lineRule="auto"/>
+        <w:jc w:val="both"/>
+      </w:pPr>
       <w:r>
         <w:t>We are a 2-team member team and we have contributed towards developing this website</w:t>
       </w:r>
     </w:p>
     <w:p>
+      <w:pPr>
+        <w:spacing w:line="480" w:lineRule="auto"/>
+        <w:jc w:val="both"/>
+      </w:pPr>
       <w:r>
         <w:t>Garima Negi</w:t>
       </w:r>
     </w:p>
     <w:p>
+      <w:pPr>
+        <w:spacing w:line="480" w:lineRule="auto"/>
+        <w:jc w:val="both"/>
+      </w:pPr>
       <w:r>
         <w:t>Manjushree Rao</w:t>
       </w:r>
     </w:p>
     <w:p>
+      <w:pPr>
+        <w:spacing w:line="480" w:lineRule="auto"/>
+        <w:jc w:val="both"/>
+      </w:pPr>
       <w:r>
         <w:t>For more information about the team please visit the page</w:t>
       </w:r>
     </w:p>
     <w:p>
+      <w:pPr>
+        <w:spacing w:line="480" w:lineRule="auto"/>
+        <w:jc w:val="both"/>
+      </w:pPr>
       <w:r>
         <w:t>Team.html link</w:t>
       </w:r>
     </w:p>
     <w:p>
       <w:pPr>
+        <w:spacing w:line="480" w:lineRule="auto"/>
+        <w:jc w:val="both"/>
         <w:rPr>
           <w:b/>
           <w:bCs/>
@@ -115,13 +149,36 @@
         </w:rPr>
         <w:t xml:space="preserve">Making of the </w:t>
       </w:r>
-      <w:proofErr w:type="gramStart"/>
-      <w:r>
-        <w:rPr>
-          <w:b/>
-          <w:bCs/>
-        </w:rPr>
-        <w:t>Website</w:t>
+      <w:r>
+        <w:rPr>
+          <w:b/>
+          <w:bCs/>
+        </w:rPr>
+        <w:t>Website:</w:t>
+      </w:r>
+    </w:p>
+    <w:p>
+      <w:pPr>
+        <w:spacing w:line="480" w:lineRule="auto"/>
+        <w:jc w:val="both"/>
+        <w:rPr>
+          <w:b/>
+          <w:bCs/>
+        </w:rPr>
+      </w:pPr>
+      <w:r>
+        <w:rPr>
+          <w:b/>
+          <w:bCs/>
+        </w:rPr>
+        <w:t xml:space="preserve">Tool </w:t>
+      </w:r>
+      <w:r>
+        <w:rPr>
+          <w:b/>
+          <w:bCs/>
+        </w:rPr>
+        <w:t>used:</w:t>
       </w:r>
       <w:r>
         <w:rPr>
@@ -135,12 +192,27 @@
           <w:b/>
           <w:bCs/>
         </w:rPr>
-        <w:t>:</w:t>
-      </w:r>
-      <w:proofErr w:type="gramEnd"/>
-    </w:p>
-    <w:p>
-      <w:pPr>
+        <w:t>PyCharm</w:t>
+      </w:r>
+      <w:r>
+        <w:rPr>
+          <w:b/>
+          <w:bCs/>
+        </w:rPr>
+        <w:t xml:space="preserve">, </w:t>
+      </w:r>
+      <w:r>
+        <w:rPr>
+          <w:b/>
+          <w:bCs/>
+        </w:rPr>
+        <w:t>GitHub</w:t>
+      </w:r>
+    </w:p>
+    <w:p>
+      <w:pPr>
+        <w:spacing w:line="480" w:lineRule="auto"/>
+        <w:jc w:val="both"/>
         <w:rPr>
           <w:b/>
           <w:bCs/>
@@ -158,56 +230,6 @@
           <w:b/>
           <w:bCs/>
         </w:rPr>
-        <w:t>used:</w:t>
-      </w:r>
-      <w:r>
-        <w:rPr>
-          <w:b/>
-          <w:bCs/>
-        </w:rPr>
-        <w:t xml:space="preserve"> </w:t>
-      </w:r>
-      <w:r>
-        <w:rPr>
-          <w:b/>
-          <w:bCs/>
-        </w:rPr>
-        <w:t>PyCharm</w:t>
-      </w:r>
-      <w:r>
-        <w:rPr>
-          <w:b/>
-          <w:bCs/>
-        </w:rPr>
-        <w:t xml:space="preserve">, </w:t>
-      </w:r>
-      <w:r>
-        <w:rPr>
-          <w:b/>
-          <w:bCs/>
-        </w:rPr>
-        <w:t>GitHub</w:t>
-      </w:r>
-    </w:p>
-    <w:p>
-      <w:pPr>
-        <w:rPr>
-          <w:b/>
-          <w:bCs/>
-        </w:rPr>
-      </w:pPr>
-      <w:r>
-        <w:rPr>
-          <w:b/>
-          <w:bCs/>
-        </w:rPr>
-        <w:t xml:space="preserve">Tool </w:t>
-      </w:r>
-      <w:r>
-        <w:rPr>
-          <w:b/>
-          <w:bCs/>
-        </w:rPr>
         <w:t>kit:</w:t>
       </w:r>
       <w:r>
@@ -220,6 +242,8 @@
     </w:p>
     <w:p>
       <w:pPr>
+        <w:spacing w:line="480" w:lineRule="auto"/>
+        <w:jc w:val="both"/>
         <w:rPr>
           <w:b/>
           <w:bCs/>
@@ -256,6 +280,8 @@
     </w:p>
     <w:p>
       <w:pPr>
+        <w:spacing w:line="480" w:lineRule="auto"/>
+        <w:jc w:val="both"/>
         <w:rPr>
           <w:b/>
           <w:bCs/>
@@ -271,6 +297,8 @@
     </w:p>
     <w:p>
       <w:pPr>
+        <w:spacing w:line="480" w:lineRule="auto"/>
+        <w:jc w:val="both"/>
         <w:rPr>
           <w:b/>
           <w:bCs/>
@@ -284,7 +312,7 @@
         </w:rPr>
         <w:t> </w:t>
       </w:r>
-      <w:hyperlink r:id="rId5" w:tgtFrame="_blank" w:history="1">
+      <w:hyperlink r:id="rId5" w:history="1">
         <w:r>
           <w:rPr>
             <w:rStyle w:val="Hyperlink"/>
@@ -295,7 +323,12 @@
         </w:r>
       </w:hyperlink>
     </w:p>
-    <w:p/>
+    <w:p>
+      <w:pPr>
+        <w:spacing w:line="480" w:lineRule="auto"/>
+        <w:jc w:val="both"/>
+      </w:pPr>
+    </w:p>
     <w:sectPr>
       <w:pgSz w:w="12240" w:h="15840"/>
       <w:pgMar w:top="1440" w:right="1440" w:bottom="1440" w:left="1440" w:header="720" w:footer="720" w:gutter="0"/>
@@ -875,12 +908,23 @@
     <w:name w:val="Hyperlink"/>
     <w:basedOn w:val="DefaultParagraphFont"/>
     <w:uiPriority w:val="99"/>
-    <w:semiHidden/>
     <w:unhideWhenUsed/>
     <w:rsid w:val="00F178FA"/>
     <w:rPr>
       <w:color w:val="0000FF"/>
       <w:u w:val="single"/>
+    </w:rPr>
+  </w:style>
+  <w:style w:type="character" w:styleId="UnresolvedMention">
+    <w:name w:val="Unresolved Mention"/>
+    <w:basedOn w:val="DefaultParagraphFont"/>
+    <w:uiPriority w:val="99"/>
+    <w:semiHidden/>
+    <w:unhideWhenUsed/>
+    <w:rsid w:val="00D02BB3"/>
+    <w:rPr>
+      <w:color w:val="605E5C"/>
+      <w:shd w:val="clear" w:color="auto" w:fill="E1DFDD"/>
     </w:rPr>
   </w:style>
 </w:styles>

</xml_diff>